<commit_message>
Added SASS Support, and application.sass
</commit_message>
<xml_diff>
--- a/apuntes.docx
+++ b/apuntes.docx
@@ -246,6 +246,291 @@
     <w:p>
       <w:r>
         <w:t>Levantamos servidor y probamos a crear un trabajo nuevo</w:t>
+      </w:r>
+      <w:r>
+        <w:t>. Si todo Ok hacemos commit y subimos el cambio a github</w:t>
+      </w:r>
+    </w:p>
+    <w:p>
+      <w:pPr>
+        <w:pStyle w:val="Codigo"/>
+      </w:pPr>
+      <w:r>
+        <w:t>git add .</w:t>
+      </w:r>
+    </w:p>
+    <w:p>
+      <w:pPr>
+        <w:pStyle w:val="Codigo"/>
+      </w:pPr>
+      <w:r>
+        <w:t>git commit -m "Generated the Jobs model"</w:t>
+      </w:r>
+    </w:p>
+    <w:p>
+      <w:pPr>
+        <w:pStyle w:val="Codigo"/>
+      </w:pPr>
+      <w:r>
+        <w:t>git push origin master</w:t>
+      </w:r>
+    </w:p>
+    <w:p>
+      <w:r>
+        <w:t>Instalamos sass</w:t>
+      </w:r>
+      <w:r>
+        <w:t>, limpiando el gemfile que nos salía por defecto</w:t>
+      </w:r>
+    </w:p>
+    <w:p>
+      <w:pPr>
+        <w:pStyle w:val="Codigo2"/>
+      </w:pPr>
+      <w:r>
+        <w:t>source 'https://rubygems.org'</w:t>
+      </w:r>
+    </w:p>
+    <w:p>
+      <w:pPr>
+        <w:pStyle w:val="Codigo2"/>
+      </w:pPr>
+    </w:p>
+    <w:p>
+      <w:pPr>
+        <w:pStyle w:val="Codigo2"/>
+      </w:pPr>
+      <w:r>
+        <w:t>gem 'rails', '3.2.8'</w:t>
+      </w:r>
+    </w:p>
+    <w:p>
+      <w:pPr>
+        <w:pStyle w:val="Codigo2"/>
+      </w:pPr>
+      <w:r>
+        <w:t>gem 'haml'</w:t>
+      </w:r>
+    </w:p>
+    <w:p>
+      <w:pPr>
+        <w:pStyle w:val="Codigo2"/>
+      </w:pPr>
+      <w:r>
+        <w:t>gem 'haml-rails'</w:t>
+      </w:r>
+    </w:p>
+    <w:p>
+      <w:pPr>
+        <w:pStyle w:val="Codigo"/>
+      </w:pPr>
+      <w:r>
+        <w:t>gem 'sass'</w:t>
+      </w:r>
+    </w:p>
+    <w:p>
+      <w:pPr>
+        <w:pStyle w:val="Codigo2"/>
+      </w:pPr>
+    </w:p>
+    <w:p>
+      <w:pPr>
+        <w:pStyle w:val="Codigo2"/>
+      </w:pPr>
+      <w:r>
+        <w:t>gem 'sqlite3'</w:t>
+      </w:r>
+    </w:p>
+    <w:p>
+      <w:pPr>
+        <w:pStyle w:val="Codigo"/>
+      </w:pPr>
+      <w:r>
+        <w:t>bundle install</w:t>
+      </w:r>
+    </w:p>
+    <w:p>
+      <w:r>
+        <w:t xml:space="preserve">Creamos </w:t>
+      </w:r>
+      <w:r>
+        <w:t>app</w:t>
+      </w:r>
+      <w:r>
+        <w:t>/</w:t>
+      </w:r>
+      <w:r>
+        <w:t>assets/</w:t>
+      </w:r>
+      <w:r>
+        <w:t>stylesheets/sass</w:t>
+      </w:r>
+      <w:r>
+        <w:t>/application.sass</w:t>
+      </w:r>
+    </w:p>
+    <w:p>
+      <w:r>
+        <w:t>Ponemos el fondo de body en gris</w:t>
+      </w:r>
+    </w:p>
+    <w:p>
+      <w:pPr>
+        <w:pStyle w:val="Codigo"/>
+      </w:pPr>
+      <w:r>
+        <w:t>body</w:t>
+      </w:r>
+    </w:p>
+    <w:p>
+      <w:pPr>
+        <w:pStyle w:val="Codigo"/>
+      </w:pPr>
+      <w:r>
+        <w:tab/>
+        <w:t>background-color: #CCC</w:t>
+      </w:r>
+    </w:p>
+    <w:p>
+      <w:pPr>
+        <w:pStyle w:val="Codigo"/>
+      </w:pPr>
+      <w:r>
+        <w:tab/>
+        <w:t>margin: 0</w:t>
+      </w:r>
+    </w:p>
+    <w:p>
+      <w:r>
+        <w:t>En app/views/layouts renombramos .erb por .haml</w:t>
+      </w:r>
+      <w:r>
+        <w:t xml:space="preserve"> y lo editamos así</w:t>
+      </w:r>
+    </w:p>
+    <w:p>
+      <w:pPr>
+        <w:pStyle w:val="Codigo"/>
+      </w:pPr>
+      <w:r>
+        <w:t>!!! 5</w:t>
+      </w:r>
+    </w:p>
+    <w:p>
+      <w:pPr>
+        <w:pStyle w:val="Codigo"/>
+      </w:pPr>
+      <w:r>
+        <w:t>%html</w:t>
+      </w:r>
+    </w:p>
+    <w:p>
+      <w:pPr>
+        <w:pStyle w:val="Codigo"/>
+      </w:pPr>
+      <w:r>
+        <w:tab/>
+        <w:t>%head</w:t>
+      </w:r>
+    </w:p>
+    <w:p>
+      <w:pPr>
+        <w:pStyle w:val="Codigo"/>
+      </w:pPr>
+      <w:r>
+        <w:tab/>
+      </w:r>
+      <w:r>
+        <w:tab/>
+        <w:t>%title Easyjobs</w:t>
+      </w:r>
+    </w:p>
+    <w:p>
+      <w:pPr>
+        <w:pStyle w:val="Codigo"/>
+      </w:pPr>
+      <w:r>
+        <w:tab/>
+      </w:r>
+      <w:r>
+        <w:tab/>
+        <w:t>= stylesheet_link_tag :all</w:t>
+      </w:r>
+    </w:p>
+    <w:p>
+      <w:pPr>
+        <w:pStyle w:val="Codigo"/>
+      </w:pPr>
+      <w:r>
+        <w:tab/>
+      </w:r>
+      <w:r>
+        <w:tab/>
+        <w:t>= javascript_include_tag :defaults</w:t>
+      </w:r>
+    </w:p>
+    <w:p>
+      <w:pPr>
+        <w:pStyle w:val="Codigo"/>
+      </w:pPr>
+      <w:r>
+        <w:tab/>
+        <w:t xml:space="preserve">  </w:t>
+      </w:r>
+      <w:r>
+        <w:tab/>
+        <w:t>= csrf_meta_tag</w:t>
+      </w:r>
+    </w:p>
+    <w:p>
+      <w:pPr>
+        <w:pStyle w:val="Codigo"/>
+      </w:pPr>
+    </w:p>
+    <w:p>
+      <w:pPr>
+        <w:pStyle w:val="Codigo"/>
+      </w:pPr>
+      <w:r>
+        <w:tab/>
+        <w:t>%body</w:t>
+      </w:r>
+    </w:p>
+    <w:p>
+      <w:pPr>
+        <w:pStyle w:val="Codigo"/>
+      </w:pPr>
+      <w:r>
+        <w:tab/>
+      </w:r>
+      <w:r>
+        <w:tab/>
+        <w:t>= yield</w:t>
+      </w:r>
+    </w:p>
+    <w:p>
+      <w:r>
+        <w:t>Comprob</w:t>
+      </w:r>
+      <w:r>
+        <w:t xml:space="preserve">amos abriendo </w:t>
+      </w:r>
+      <w:hyperlink r:id="rId9" w:history="1">
+        <w:r>
+          <w:rPr>
+            <w:rStyle w:val="Hipervnculo"/>
+          </w:rPr>
+          <w:t>http://localhost:3000/jobs</w:t>
+        </w:r>
+      </w:hyperlink>
+      <w:r>
+        <w:t xml:space="preserve"> </w:t>
+      </w:r>
+    </w:p>
+    <w:p>
+      <w:r>
+        <w:lastRenderedPageBreak/>
+        <w:t>Hacemos push a github</w:t>
       </w:r>
       <w:bookmarkStart w:id="0" w:name="_GoBack"/>
       <w:bookmarkEnd w:id="0"/>
@@ -8680,7 +8965,7 @@
 </file>
 
 <file path=customXml/itemProps1.xml><?xml version="1.0" encoding="utf-8"?>
-<ds:datastoreItem xmlns:ds="http://schemas.openxmlformats.org/officeDocument/2006/customXml" ds:itemID="{99A03558-3B1C-0E47-A5D2-0578EFC26B1B}">
+<ds:datastoreItem xmlns:ds="http://schemas.openxmlformats.org/officeDocument/2006/customXml" ds:itemID="{A067F58F-5679-354B-B700-25CB5087A1AE}">
   <ds:schemaRefs>
     <ds:schemaRef ds:uri="http://schemas.openxmlformats.org/officeDocument/2006/bibliography"/>
   </ds:schemaRefs>

</xml_diff>

<commit_message>
Added jQury to our app
</commit_message>
<xml_diff>
--- a/apuntes.docx
+++ b/apuntes.docx
@@ -529,8 +529,87 @@
     </w:p>
     <w:p>
       <w:r>
-        <w:lastRenderedPageBreak/>
-        <w:t>Hacemos push a github</w:t>
+        <w:t>Quitamos el .erb del repo y h</w:t>
+      </w:r>
+      <w:r>
+        <w:t>acemos push a github</w:t>
+      </w:r>
+    </w:p>
+    <w:p>
+      <w:pPr>
+        <w:pStyle w:val="Codigo"/>
+      </w:pPr>
+      <w:r>
+        <w:t>git add .</w:t>
+      </w:r>
+    </w:p>
+    <w:p>
+      <w:pPr>
+        <w:pStyle w:val="Codigo"/>
+      </w:pPr>
+      <w:r>
+        <w:t xml:space="preserve">git add app/views/layouts/application.html.haml </w:t>
+      </w:r>
+    </w:p>
+    <w:p>
+      <w:pPr>
+        <w:pStyle w:val="Codigo"/>
+      </w:pPr>
+      <w:r>
+        <w:t>git rm app/views/layouts/application.html.erb</w:t>
+      </w:r>
+    </w:p>
+    <w:p>
+      <w:pPr>
+        <w:pStyle w:val="Codigo"/>
+      </w:pPr>
+      <w:r>
+        <w:t>git commit -m "Added SASS Support, and application.sass"</w:t>
+      </w:r>
+    </w:p>
+    <w:p>
+      <w:pPr>
+        <w:pStyle w:val="Codigo"/>
+      </w:pPr>
+      <w:r>
+        <w:t>git pull origin master</w:t>
+      </w:r>
+    </w:p>
+    <w:p>
+      <w:pPr>
+        <w:pStyle w:val="Codigo"/>
+      </w:pPr>
+      <w:r>
+        <w:t>git push origin master</w:t>
+      </w:r>
+    </w:p>
+    <w:p>
+      <w:r>
+        <w:t>Añadimos jQuery</w:t>
+      </w:r>
+    </w:p>
+    <w:p>
+      <w:pPr>
+        <w:pStyle w:val="Codigo"/>
+      </w:pPr>
+      <w:r>
+        <w:t>gem ‘jquery-rails’</w:t>
+      </w:r>
+    </w:p>
+    <w:p>
+      <w:pPr>
+        <w:pStyle w:val="Codigo"/>
+      </w:pPr>
+      <w:r>
+        <w:t>bundle install</w:t>
+      </w:r>
+    </w:p>
+    <w:p>
+      <w:pPr>
+        <w:pStyle w:val="Codigo"/>
+      </w:pPr>
+      <w:r>
+        <w:t>rails generate jquery:install</w:t>
       </w:r>
       <w:bookmarkStart w:id="0" w:name="_GoBack"/>
       <w:bookmarkEnd w:id="0"/>
@@ -8965,7 +9044,7 @@
 </file>
 
 <file path=customXml/itemProps1.xml><?xml version="1.0" encoding="utf-8"?>
-<ds:datastoreItem xmlns:ds="http://schemas.openxmlformats.org/officeDocument/2006/customXml" ds:itemID="{A067F58F-5679-354B-B700-25CB5087A1AE}">
+<ds:datastoreItem xmlns:ds="http://schemas.openxmlformats.org/officeDocument/2006/customXml" ds:itemID="{54225D4F-7C93-C04F-8C02-705018661573}">
   <ds:schemaRefs>
     <ds:schemaRef ds:uri="http://schemas.openxmlformats.org/officeDocument/2006/bibliography"/>
   </ds:schemaRefs>

</xml_diff>

<commit_message>
Removed index.html and set root to jobs index
</commit_message>
<xml_diff>
--- a/apuntes.docx
+++ b/apuntes.docx
@@ -610,6 +610,28 @@
       </w:pPr>
       <w:r>
         <w:t>rails generate jquery:install</w:t>
+      </w:r>
+    </w:p>
+    <w:p>
+      <w:r>
+        <w:t>Hacemos commit</w:t>
+      </w:r>
+      <w:r>
+        <w:t xml:space="preserve"> "Added jQu</w:t>
+      </w:r>
+      <w:r>
+        <w:t>e</w:t>
+      </w:r>
+      <w:r>
+        <w:t>ry to our app"</w:t>
+      </w:r>
+      <w:r>
+        <w:t>..</w:t>
+      </w:r>
+    </w:p>
+    <w:p>
+      <w:r>
+        <w:t>Quitamos el public/index.html y ponemos la ruta en config/routes.rb</w:t>
       </w:r>
       <w:bookmarkStart w:id="0" w:name="_GoBack"/>
       <w:bookmarkEnd w:id="0"/>
@@ -9044,7 +9066,7 @@
 </file>
 
 <file path=customXml/itemProps1.xml><?xml version="1.0" encoding="utf-8"?>
-<ds:datastoreItem xmlns:ds="http://schemas.openxmlformats.org/officeDocument/2006/customXml" ds:itemID="{54225D4F-7C93-C04F-8C02-705018661573}">
+<ds:datastoreItem xmlns:ds="http://schemas.openxmlformats.org/officeDocument/2006/customXml" ds:itemID="{32B88D20-6E7C-4B46-983E-9C431112D5F4}">
   <ds:schemaRefs>
     <ds:schemaRef ds:uri="http://schemas.openxmlformats.org/officeDocument/2006/bibliography"/>
   </ds:schemaRefs>

</xml_diff>

<commit_message>
Added compass and blueprint
</commit_message>
<xml_diff>
--- a/apuntes.docx
+++ b/apuntes.docx
@@ -529,6 +529,7 @@
     </w:p>
     <w:p>
       <w:r>
+        <w:lastRenderedPageBreak/>
         <w:t>Quitamos el .erb del repo y h</w:t>
       </w:r>
       <w:r>
@@ -632,9 +633,149 @@
     <w:p>
       <w:r>
         <w:t>Quitamos el public/index.html y ponemos la ruta en config/routes.rb</w:t>
+      </w:r>
+    </w:p>
+    <w:p>
+      <w:r>
+        <w:t>Subimos</w:t>
+      </w:r>
+    </w:p>
+    <w:p>
+      <w:pPr>
+        <w:pStyle w:val="Codigo"/>
+      </w:pPr>
+      <w:r>
+        <w:t>git add .</w:t>
+      </w:r>
+    </w:p>
+    <w:p>
+      <w:pPr>
+        <w:pStyle w:val="Codigo"/>
+      </w:pPr>
+      <w:r>
+        <w:t>git status</w:t>
+      </w:r>
+    </w:p>
+    <w:p>
+      <w:pPr>
+        <w:pStyle w:val="Codigo"/>
+      </w:pPr>
+      <w:r>
+        <w:t>git rm public/index.html</w:t>
+      </w:r>
+    </w:p>
+    <w:p>
+      <w:pPr>
+        <w:pStyle w:val="Codigo"/>
+      </w:pPr>
+      <w:r>
+        <w:t>git status</w:t>
+      </w:r>
+    </w:p>
+    <w:p>
+      <w:pPr>
+        <w:pStyle w:val="Codigo"/>
+      </w:pPr>
+      <w:r>
+        <w:t>git commit -m "Removed index.html and set root to jobs index"</w:t>
+      </w:r>
+    </w:p>
+    <w:p>
+      <w:pPr>
+        <w:pStyle w:val="Codigo"/>
+      </w:pPr>
+      <w:r>
+        <w:t>git push</w:t>
+      </w:r>
+    </w:p>
+    <w:p>
+      <w:r>
+        <w:t>Creamos el mockup index_view</w:t>
+      </w:r>
+    </w:p>
+    <w:p>
+      <w:r>
+        <w:rPr>
+          <w:noProof/>
+          <w:lang w:val="es-ES"/>
+        </w:rPr>
+        <w:drawing>
+          <wp:inline distT="0" distB="0" distL="0" distR="0" wp14:anchorId="0AF1D7FD" wp14:editId="4690A3D1">
+            <wp:extent cx="5396230" cy="3499485"/>
+            <wp:effectExtent l="0" t="0" r="0" b="5715"/>
+            <wp:docPr id="8" name="Imagen 8"/>
+            <wp:cNvGraphicFramePr>
+              <a:graphicFrameLocks xmlns:a="http://schemas.openxmlformats.org/drawingml/2006/main" noChangeAspect="1"/>
+            </wp:cNvGraphicFramePr>
+            <a:graphic xmlns:a="http://schemas.openxmlformats.org/drawingml/2006/main">
+              <a:graphicData uri="http://schemas.openxmlformats.org/drawingml/2006/picture">
+                <pic:pic xmlns:pic="http://schemas.openxmlformats.org/drawingml/2006/picture">
+                  <pic:nvPicPr>
+                    <pic:cNvPr id="0" name="Captura de pantalla 2012-12-25 a la(s) 21.33.32.jpg"/>
+                    <pic:cNvPicPr/>
+                  </pic:nvPicPr>
+                  <pic:blipFill>
+                    <a:blip r:embed="rId10">
+                      <a:extLst>
+                        <a:ext uri="{28A0092B-C50C-407E-A947-70E740481C1C}">
+                          <a14:useLocalDpi xmlns:a14="http://schemas.microsoft.com/office/drawing/2010/main" val="0"/>
+                        </a:ext>
+                      </a:extLst>
+                    </a:blip>
+                    <a:stretch>
+                      <a:fillRect/>
+                    </a:stretch>
+                  </pic:blipFill>
+                  <pic:spPr>
+                    <a:xfrm>
+                      <a:off x="0" y="0"/>
+                      <a:ext cx="5396230" cy="3499485"/>
+                    </a:xfrm>
+                    <a:prstGeom prst="rect">
+                      <a:avLst/>
+                    </a:prstGeom>
+                  </pic:spPr>
+                </pic:pic>
+              </a:graphicData>
+            </a:graphic>
+          </wp:inline>
+        </w:drawing>
+      </w:r>
+    </w:p>
+    <w:p>
+      <w:r>
+        <w:lastRenderedPageBreak/>
+        <w:t>Y así con los demás</w:t>
+      </w:r>
+    </w:p>
+    <w:p>
+      <w:r>
+        <w:t>Instalamos compass</w:t>
+      </w:r>
+      <w:r>
+        <w:t xml:space="preserve"> </w:t>
+      </w:r>
+      <w:hyperlink r:id="rId11" w:history="1">
+        <w:r>
+          <w:rPr>
+            <w:rStyle w:val="Hipervnculo"/>
+          </w:rPr>
+          <w:t>http://compass-style.org/install/</w:t>
+        </w:r>
+      </w:hyperlink>
+      <w:r>
+        <w:t xml:space="preserve"> </w:t>
       </w:r>
       <w:bookmarkStart w:id="0" w:name="_GoBack"/>
       <w:bookmarkEnd w:id="0"/>
+    </w:p>
+    <w:p>
+      <w:pPr>
+        <w:pStyle w:val="Codigo"/>
+      </w:pPr>
+      <w:r>
+        <w:t>sudo gem install compass</w:t>
+      </w:r>
     </w:p>
     <w:sectPr>
       <w:pgSz w:w="11900" w:h="16840"/>
@@ -9066,7 +9207,7 @@
 </file>
 
 <file path=customXml/itemProps1.xml><?xml version="1.0" encoding="utf-8"?>
-<ds:datastoreItem xmlns:ds="http://schemas.openxmlformats.org/officeDocument/2006/customXml" ds:itemID="{32B88D20-6E7C-4B46-983E-9C431112D5F4}">
+<ds:datastoreItem xmlns:ds="http://schemas.openxmlformats.org/officeDocument/2006/customXml" ds:itemID="{1C8A9FD8-0F22-7746-9B9C-7E9DAC475F44}">
   <ds:schemaRefs>
     <ds:schemaRef ds:uri="http://schemas.openxmlformats.org/officeDocument/2006/bibliography"/>
   </ds:schemaRefs>

</xml_diff>

<commit_message>
Sign-up, Sign-in, Sign-out implemented
</commit_message>
<xml_diff>
--- a/apuntes.docx
+++ b/apuntes.docx
@@ -766,16 +766,500 @@
       <w:r>
         <w:t xml:space="preserve"> </w:t>
       </w:r>
+    </w:p>
+    <w:p>
+      <w:pPr>
+        <w:pStyle w:val="Codigo"/>
+      </w:pPr>
+      <w:r>
+        <w:t>sudo gem install compass</w:t>
+      </w:r>
+    </w:p>
+    <w:p>
+      <w:pPr>
+        <w:pStyle w:val="Ttulo1"/>
+      </w:pPr>
+      <w:r>
+        <w:t>2da iteración</w:t>
+      </w:r>
+    </w:p>
+    <w:p>
+      <w:r>
+        <w:t xml:space="preserve">Nos </w:t>
+      </w:r>
+      <w:r>
+        <w:t xml:space="preserve">bajamos la plantilla de photoshop de </w:t>
+      </w:r>
+      <w:hyperlink r:id="rId12" w:history="1">
+        <w:r>
+          <w:rPr>
+            <w:rStyle w:val="Hipervnculo"/>
+          </w:rPr>
+          <w:t>http://blueprintcss.org</w:t>
+        </w:r>
+      </w:hyperlink>
+      <w:r>
+        <w:t xml:space="preserve"> </w:t>
+      </w:r>
+    </w:p>
+    <w:p>
+      <w:hyperlink r:id="rId13" w:history="1">
+        <w:r>
+          <w:rPr>
+            <w:rStyle w:val="Hipervnculo"/>
+          </w:rPr>
+          <w:t>http://ruby-toolbox.com</w:t>
+        </w:r>
+      </w:hyperlink>
+      <w:r>
+        <w:t xml:space="preserve"> </w:t>
+      </w:r>
+      <w:r>
+        <w:t xml:space="preserve"> -&gt; Rails authentication</w:t>
+      </w:r>
+      <w:r>
+        <w:t xml:space="preserve"> -&gt; </w:t>
+      </w:r>
+      <w:r>
+        <w:t>Authlogic</w:t>
+      </w:r>
+    </w:p>
+    <w:p>
+      <w:r>
+        <w:t xml:space="preserve">Creamos scaffold user </w:t>
+      </w:r>
+    </w:p>
+    <w:p>
+      <w:pPr>
+        <w:pStyle w:val="Codigo"/>
+      </w:pPr>
+      <w:r>
+        <w:t>rails g scaffold user email:string name:string</w:t>
+      </w:r>
+    </w:p>
+    <w:p>
+      <w:r>
+        <w:t xml:space="preserve">Vamos a </w:t>
+      </w:r>
+      <w:hyperlink r:id="rId14" w:history="1">
+        <w:r>
+          <w:rPr>
+            <w:rStyle w:val="Hipervnculo"/>
+          </w:rPr>
+          <w:t>https://github.com/binarylogic/authlogic_example</w:t>
+        </w:r>
+      </w:hyperlink>
+      <w:r>
+        <w:t xml:space="preserve"> </w:t>
+      </w:r>
+      <w:r>
+        <w:t>y añadimos a la migración:</w:t>
+      </w:r>
+    </w:p>
+    <w:p>
+      <w:pPr>
+        <w:pStyle w:val="Codigo"/>
+      </w:pPr>
+      <w:r>
+        <w:t>class CreateUsers &lt; ActiveRecord::Migration</w:t>
+      </w:r>
+    </w:p>
+    <w:p>
+      <w:pPr>
+        <w:pStyle w:val="Codigo"/>
+      </w:pPr>
+      <w:r>
+        <w:tab/>
+        <w:t>def change</w:t>
+      </w:r>
+    </w:p>
+    <w:p>
+      <w:pPr>
+        <w:pStyle w:val="Codigo"/>
+      </w:pPr>
+      <w:r>
+        <w:tab/>
+      </w:r>
+      <w:r>
+        <w:tab/>
+        <w:t>create_table :users do |t|</w:t>
+      </w:r>
+    </w:p>
+    <w:p>
+      <w:pPr>
+        <w:pStyle w:val="Codigo"/>
+      </w:pPr>
+      <w:r>
+        <w:tab/>
+      </w:r>
+      <w:r>
+        <w:tab/>
+      </w:r>
+      <w:r>
+        <w:tab/>
+        <w:t xml:space="preserve">t.string </w:t>
+      </w:r>
+      <w:r>
+        <w:tab/>
+      </w:r>
+      <w:r>
+        <w:tab/>
+        <w:t xml:space="preserve">:email, </w:t>
+      </w:r>
+      <w:r>
+        <w:tab/>
+      </w:r>
+      <w:r>
+        <w:tab/>
+      </w:r>
+      <w:r>
+        <w:tab/>
+      </w:r>
+      <w:r>
+        <w:tab/>
+      </w:r>
+      <w:r>
+        <w:tab/>
+      </w:r>
+      <w:r>
+        <w:tab/>
+      </w:r>
+      <w:r>
+        <w:tab/>
+        <w:t>null: false</w:t>
+      </w:r>
+    </w:p>
+    <w:p>
+      <w:pPr>
+        <w:pStyle w:val="Codigo"/>
+      </w:pPr>
+      <w:r>
+        <w:tab/>
+      </w:r>
+      <w:r>
+        <w:tab/>
+      </w:r>
+      <w:r>
+        <w:tab/>
+        <w:t xml:space="preserve">t.string </w:t>
+      </w:r>
+      <w:r>
+        <w:tab/>
+      </w:r>
+      <w:r>
+        <w:tab/>
+        <w:t>:name,</w:t>
+      </w:r>
+      <w:r>
+        <w:tab/>
+      </w:r>
+      <w:r>
+        <w:tab/>
+      </w:r>
+      <w:r>
+        <w:tab/>
+      </w:r>
+      <w:r>
+        <w:tab/>
+      </w:r>
+      <w:r>
+        <w:tab/>
+      </w:r>
+      <w:r>
+        <w:tab/>
+      </w:r>
+      <w:r>
+        <w:tab/>
+      </w:r>
+      <w:r>
+        <w:tab/>
+        <w:t>null: false</w:t>
+      </w:r>
+    </w:p>
+    <w:p>
+      <w:pPr>
+        <w:pStyle w:val="Codigo"/>
+      </w:pPr>
+      <w:r>
+        <w:tab/>
+      </w:r>
+      <w:r>
+        <w:tab/>
+      </w:r>
+      <w:r>
+        <w:tab/>
+        <w:t>t.string    :crypted_password,    :null =&gt; false</w:t>
+      </w:r>
+    </w:p>
+    <w:p>
+      <w:pPr>
+        <w:pStyle w:val="Codigo"/>
+      </w:pPr>
+      <w:r>
+        <w:tab/>
+      </w:r>
+      <w:r>
+        <w:tab/>
+      </w:r>
+      <w:r>
+        <w:tab/>
+        <w:t>t.string    :password_salt,       :null =&gt; false</w:t>
+      </w:r>
+    </w:p>
+    <w:p>
+      <w:pPr>
+        <w:pStyle w:val="Codigo"/>
+      </w:pPr>
+      <w:r>
+        <w:tab/>
+      </w:r>
+      <w:r>
+        <w:tab/>
+      </w:r>
+      <w:r>
+        <w:tab/>
+        <w:t>t.string    :persistence_token,   :null =&gt; false</w:t>
+      </w:r>
+    </w:p>
+    <w:p>
+      <w:pPr>
+        <w:pStyle w:val="Codigo"/>
+      </w:pPr>
+      <w:r>
+        <w:tab/>
+      </w:r>
+      <w:r>
+        <w:tab/>
+      </w:r>
+      <w:r>
+        <w:tab/>
+        <w:t>t.string    :single_access_token, :null =&gt; false</w:t>
+      </w:r>
+    </w:p>
+    <w:p>
+      <w:pPr>
+        <w:pStyle w:val="Codigo"/>
+      </w:pPr>
+      <w:r>
+        <w:tab/>
+      </w:r>
+      <w:r>
+        <w:tab/>
+      </w:r>
+      <w:r>
+        <w:tab/>
+        <w:t xml:space="preserve">t.string    :perishable_token,    :null =&gt; false  </w:t>
+      </w:r>
+    </w:p>
+    <w:p>
+      <w:pPr>
+        <w:pStyle w:val="Codigo"/>
+      </w:pPr>
+      <w:r>
+        <w:tab/>
+      </w:r>
+      <w:r>
+        <w:tab/>
+      </w:r>
+      <w:r>
+        <w:tab/>
+        <w:t>t.integer   :login_count,         :null =&gt; false, :default =&gt; 0</w:t>
+      </w:r>
+    </w:p>
+    <w:p>
+      <w:pPr>
+        <w:pStyle w:val="Codigo"/>
+      </w:pPr>
+      <w:r>
+        <w:tab/>
+      </w:r>
+      <w:r>
+        <w:tab/>
+      </w:r>
+      <w:r>
+        <w:tab/>
+        <w:t>t.integer   :failed_login_count,  :null =&gt; false, :default =&gt; 0</w:t>
+      </w:r>
+    </w:p>
+    <w:p>
+      <w:pPr>
+        <w:pStyle w:val="Codigo"/>
+      </w:pPr>
+      <w:r>
+        <w:tab/>
+      </w:r>
+      <w:r>
+        <w:tab/>
+      </w:r>
+      <w:r>
+        <w:tab/>
+        <w:t>t.datetime  :last_request_at</w:t>
+      </w:r>
+    </w:p>
+    <w:p>
+      <w:pPr>
+        <w:pStyle w:val="Codigo"/>
+      </w:pPr>
+      <w:r>
+        <w:tab/>
+      </w:r>
+      <w:r>
+        <w:tab/>
+      </w:r>
+      <w:r>
+        <w:tab/>
+        <w:t>t.datetime  :current_login_at</w:t>
+      </w:r>
+    </w:p>
+    <w:p>
+      <w:pPr>
+        <w:pStyle w:val="Codigo"/>
+      </w:pPr>
+      <w:r>
+        <w:tab/>
+      </w:r>
+      <w:r>
+        <w:tab/>
+      </w:r>
+      <w:r>
+        <w:tab/>
+        <w:t>t.datetime  :last_login_at</w:t>
+      </w:r>
+    </w:p>
+    <w:p>
+      <w:pPr>
+        <w:pStyle w:val="Codigo"/>
+      </w:pPr>
+      <w:r>
+        <w:tab/>
+      </w:r>
+      <w:r>
+        <w:tab/>
+      </w:r>
+      <w:r>
+        <w:tab/>
+        <w:t>t.string    :current_login_ip</w:t>
+      </w:r>
+    </w:p>
+    <w:p>
+      <w:pPr>
+        <w:pStyle w:val="Codigo"/>
+      </w:pPr>
+      <w:r>
+        <w:tab/>
+      </w:r>
+      <w:r>
+        <w:tab/>
+      </w:r>
+      <w:r>
+        <w:tab/>
+        <w:t>t.string    :last_login_ip</w:t>
+      </w:r>
+    </w:p>
+    <w:p>
+      <w:pPr>
+        <w:pStyle w:val="Codigo"/>
+      </w:pPr>
+    </w:p>
+    <w:p>
+      <w:pPr>
+        <w:pStyle w:val="Codigo"/>
+      </w:pPr>
+      <w:r>
+        <w:tab/>
+      </w:r>
+      <w:r>
+        <w:tab/>
+      </w:r>
+      <w:r>
+        <w:tab/>
+        <w:t>t.timestamps</w:t>
+      </w:r>
+    </w:p>
+    <w:p>
+      <w:pPr>
+        <w:pStyle w:val="Codigo"/>
+      </w:pPr>
+      <w:r>
+        <w:tab/>
+      </w:r>
+      <w:r>
+        <w:tab/>
+        <w:t>end</w:t>
+      </w:r>
+    </w:p>
+    <w:p>
+      <w:pPr>
+        <w:pStyle w:val="Codigo"/>
+      </w:pPr>
+      <w:r>
+        <w:tab/>
+        <w:t>end</w:t>
+      </w:r>
+    </w:p>
+    <w:p>
+      <w:pPr>
+        <w:pStyle w:val="Codigo"/>
+      </w:pPr>
+      <w:r>
+        <w:t>end</w:t>
+      </w:r>
+    </w:p>
+    <w:p>
+      <w:r>
+        <w:t>Ejecutamos migración</w:t>
+      </w:r>
+    </w:p>
+    <w:p>
+      <w:pPr>
+        <w:pStyle w:val="Codigo"/>
+      </w:pPr>
+      <w:r>
+        <w:t>rake db:migrate</w:t>
+      </w:r>
+    </w:p>
+    <w:p>
+      <w:r>
+        <w:t>Para crear el modelo session</w:t>
+      </w:r>
+    </w:p>
+    <w:p>
+      <w:pPr>
+        <w:pStyle w:val="Codigo"/>
+        <w:rPr>
+          <w:strike/>
+        </w:rPr>
+      </w:pPr>
+      <w:r>
+        <w:rPr>
+          <w:strike/>
+        </w:rPr>
+        <w:t>rails generate authlogic:session</w:t>
+      </w:r>
+    </w:p>
+    <w:p>
+      <w:r>
+        <w:lastRenderedPageBreak/>
+        <w:t>Creamos en app/models/user_session.rb</w:t>
+      </w:r>
+    </w:p>
+    <w:p>
+      <w:pPr>
+        <w:pStyle w:val="Codigo"/>
+      </w:pPr>
+      <w:r>
+        <w:t>class UserSession &lt; Authlogic::Session::Base</w:t>
+      </w:r>
+    </w:p>
+    <w:p>
+      <w:pPr>
+        <w:pStyle w:val="Codigo"/>
+      </w:pPr>
+      <w:r>
+        <w:t>end</w:t>
+      </w:r>
       <w:bookmarkStart w:id="0" w:name="_GoBack"/>
       <w:bookmarkEnd w:id="0"/>
-    </w:p>
-    <w:p>
-      <w:pPr>
-        <w:pStyle w:val="Codigo"/>
-      </w:pPr>
-      <w:r>
-        <w:t>sudo gem install compass</w:t>
-      </w:r>
     </w:p>
     <w:sectPr>
       <w:pgSz w:w="11900" w:h="16840"/>
@@ -9207,7 +9691,7 @@
 </file>
 
 <file path=customXml/itemProps1.xml><?xml version="1.0" encoding="utf-8"?>
-<ds:datastoreItem xmlns:ds="http://schemas.openxmlformats.org/officeDocument/2006/customXml" ds:itemID="{1C8A9FD8-0F22-7746-9B9C-7E9DAC475F44}">
+<ds:datastoreItem xmlns:ds="http://schemas.openxmlformats.org/officeDocument/2006/customXml" ds:itemID="{3332A007-169F-E944-8D67-73AE840ACC06}">
   <ds:schemaRefs>
     <ds:schemaRef ds:uri="http://schemas.openxmlformats.org/officeDocument/2006/bibliography"/>
   </ds:schemaRefs>

</xml_diff>

<commit_message>
Fixed duplicated logo on register page
</commit_message>
<xml_diff>
--- a/apuntes.docx
+++ b/apuntes.docx
@@ -1258,6 +1258,13 @@
       <w:r>
         <w:t>end</w:t>
       </w:r>
+    </w:p>
+    <w:p>
+      <w:r>
+        <w:t>Creamos controlador para las sesiones</w:t>
+      </w:r>
+    </w:p>
+    <w:p>
       <w:bookmarkStart w:id="0" w:name="_GoBack"/>
       <w:bookmarkEnd w:id="0"/>
     </w:p>
@@ -9691,7 +9698,7 @@
 </file>
 
 <file path=customXml/itemProps1.xml><?xml version="1.0" encoding="utf-8"?>
-<ds:datastoreItem xmlns:ds="http://schemas.openxmlformats.org/officeDocument/2006/customXml" ds:itemID="{3332A007-169F-E944-8D67-73AE840ACC06}">
+<ds:datastoreItem xmlns:ds="http://schemas.openxmlformats.org/officeDocument/2006/customXml" ds:itemID="{0B03A63A-2C25-E648-B776-7AC7093BF3DD}">
   <ds:schemaRefs>
     <ds:schemaRef ds:uri="http://schemas.openxmlformats.org/officeDocument/2006/bibliography"/>
   </ds:schemaRefs>

</xml_diff>

<commit_message>
Associating jobs and users
</commit_message>
<xml_diff>
--- a/apuntes.docx
+++ b/apuntes.docx
@@ -529,7 +529,6 @@
     </w:p>
     <w:p>
       <w:r>
-        <w:lastRenderedPageBreak/>
         <w:t>Quitamos el .erb del repo y h</w:t>
       </w:r>
       <w:r>
@@ -744,7 +743,6 @@
     </w:p>
     <w:p>
       <w:r>
-        <w:lastRenderedPageBreak/>
         <w:t>Y así con los demás</w:t>
       </w:r>
     </w:p>
@@ -853,356 +851,10 @@
         <w:t xml:space="preserve"> </w:t>
       </w:r>
       <w:r>
-        <w:t>y añadimos a la migración:</w:t>
-      </w:r>
-    </w:p>
-    <w:p>
-      <w:pPr>
-        <w:pStyle w:val="Codigo"/>
-      </w:pPr>
-      <w:r>
-        <w:t>class CreateUsers &lt; ActiveRecord::Migration</w:t>
-      </w:r>
-    </w:p>
-    <w:p>
-      <w:pPr>
-        <w:pStyle w:val="Codigo"/>
-      </w:pPr>
-      <w:r>
-        <w:tab/>
-        <w:t>def change</w:t>
-      </w:r>
-    </w:p>
-    <w:p>
-      <w:pPr>
-        <w:pStyle w:val="Codigo"/>
-      </w:pPr>
-      <w:r>
-        <w:tab/>
-      </w:r>
-      <w:r>
-        <w:tab/>
-        <w:t>create_table :users do |t|</w:t>
-      </w:r>
-    </w:p>
-    <w:p>
-      <w:pPr>
-        <w:pStyle w:val="Codigo"/>
-      </w:pPr>
-      <w:r>
-        <w:tab/>
-      </w:r>
-      <w:r>
-        <w:tab/>
-      </w:r>
-      <w:r>
-        <w:tab/>
-        <w:t xml:space="preserve">t.string </w:t>
-      </w:r>
-      <w:r>
-        <w:tab/>
-      </w:r>
-      <w:r>
-        <w:tab/>
-        <w:t xml:space="preserve">:email, </w:t>
-      </w:r>
-      <w:r>
-        <w:tab/>
-      </w:r>
-      <w:r>
-        <w:tab/>
-      </w:r>
-      <w:r>
-        <w:tab/>
-      </w:r>
-      <w:r>
-        <w:tab/>
-      </w:r>
-      <w:r>
-        <w:tab/>
-      </w:r>
-      <w:r>
-        <w:tab/>
-      </w:r>
-      <w:r>
-        <w:tab/>
-        <w:t>null: false</w:t>
-      </w:r>
-    </w:p>
-    <w:p>
-      <w:pPr>
-        <w:pStyle w:val="Codigo"/>
-      </w:pPr>
-      <w:r>
-        <w:tab/>
-      </w:r>
-      <w:r>
-        <w:tab/>
-      </w:r>
-      <w:r>
-        <w:tab/>
-        <w:t xml:space="preserve">t.string </w:t>
-      </w:r>
-      <w:r>
-        <w:tab/>
-      </w:r>
-      <w:r>
-        <w:tab/>
-        <w:t>:name,</w:t>
-      </w:r>
-      <w:r>
-        <w:tab/>
-      </w:r>
-      <w:r>
-        <w:tab/>
-      </w:r>
-      <w:r>
-        <w:tab/>
-      </w:r>
-      <w:r>
-        <w:tab/>
-      </w:r>
-      <w:r>
-        <w:tab/>
-      </w:r>
-      <w:r>
-        <w:tab/>
-      </w:r>
-      <w:r>
-        <w:tab/>
-      </w:r>
-      <w:r>
-        <w:tab/>
-        <w:t>null: false</w:t>
-      </w:r>
-    </w:p>
-    <w:p>
-      <w:pPr>
-        <w:pStyle w:val="Codigo"/>
-      </w:pPr>
-      <w:r>
-        <w:tab/>
-      </w:r>
-      <w:r>
-        <w:tab/>
-      </w:r>
-      <w:r>
-        <w:tab/>
-        <w:t>t.string    :crypted_password,    :null =&gt; false</w:t>
-      </w:r>
-    </w:p>
-    <w:p>
-      <w:pPr>
-        <w:pStyle w:val="Codigo"/>
-      </w:pPr>
-      <w:r>
-        <w:tab/>
-      </w:r>
-      <w:r>
-        <w:tab/>
-      </w:r>
-      <w:r>
-        <w:tab/>
-        <w:t>t.string    :password_salt,       :null =&gt; false</w:t>
-      </w:r>
-    </w:p>
-    <w:p>
-      <w:pPr>
-        <w:pStyle w:val="Codigo"/>
-      </w:pPr>
-      <w:r>
-        <w:tab/>
-      </w:r>
-      <w:r>
-        <w:tab/>
-      </w:r>
-      <w:r>
-        <w:tab/>
-        <w:t>t.string    :persistence_token,   :null =&gt; false</w:t>
-      </w:r>
-    </w:p>
-    <w:p>
-      <w:pPr>
-        <w:pStyle w:val="Codigo"/>
-      </w:pPr>
-      <w:r>
-        <w:tab/>
-      </w:r>
-      <w:r>
-        <w:tab/>
-      </w:r>
-      <w:r>
-        <w:tab/>
-        <w:t>t.string    :single_access_token, :null =&gt; false</w:t>
-      </w:r>
-    </w:p>
-    <w:p>
-      <w:pPr>
-        <w:pStyle w:val="Codigo"/>
-      </w:pPr>
-      <w:r>
-        <w:tab/>
-      </w:r>
-      <w:r>
-        <w:tab/>
-      </w:r>
-      <w:r>
-        <w:tab/>
-        <w:t xml:space="preserve">t.string    :perishable_token,    :null =&gt; false  </w:t>
-      </w:r>
-    </w:p>
-    <w:p>
-      <w:pPr>
-        <w:pStyle w:val="Codigo"/>
-      </w:pPr>
-      <w:r>
-        <w:tab/>
-      </w:r>
-      <w:r>
-        <w:tab/>
-      </w:r>
-      <w:r>
-        <w:tab/>
-        <w:t>t.integer   :login_count,         :null =&gt; false, :default =&gt; 0</w:t>
-      </w:r>
-    </w:p>
-    <w:p>
-      <w:pPr>
-        <w:pStyle w:val="Codigo"/>
-      </w:pPr>
-      <w:r>
-        <w:tab/>
-      </w:r>
-      <w:r>
-        <w:tab/>
-      </w:r>
-      <w:r>
-        <w:tab/>
-        <w:t>t.integer   :failed_login_count,  :null =&gt; false, :default =&gt; 0</w:t>
-      </w:r>
-    </w:p>
-    <w:p>
-      <w:pPr>
-        <w:pStyle w:val="Codigo"/>
-      </w:pPr>
-      <w:r>
-        <w:tab/>
-      </w:r>
-      <w:r>
-        <w:tab/>
-      </w:r>
-      <w:r>
-        <w:tab/>
-        <w:t>t.datetime  :last_request_at</w:t>
-      </w:r>
-    </w:p>
-    <w:p>
-      <w:pPr>
-        <w:pStyle w:val="Codigo"/>
-      </w:pPr>
-      <w:r>
-        <w:tab/>
-      </w:r>
-      <w:r>
-        <w:tab/>
-      </w:r>
-      <w:r>
-        <w:tab/>
-        <w:t>t.datetime  :current_login_at</w:t>
-      </w:r>
-    </w:p>
-    <w:p>
-      <w:pPr>
-        <w:pStyle w:val="Codigo"/>
-      </w:pPr>
-      <w:r>
-        <w:tab/>
-      </w:r>
-      <w:r>
-        <w:tab/>
-      </w:r>
-      <w:r>
-        <w:tab/>
-        <w:t>t.datetime  :last_login_at</w:t>
-      </w:r>
-    </w:p>
-    <w:p>
-      <w:pPr>
-        <w:pStyle w:val="Codigo"/>
-      </w:pPr>
-      <w:r>
-        <w:tab/>
-      </w:r>
-      <w:r>
-        <w:tab/>
-      </w:r>
-      <w:r>
-        <w:tab/>
-        <w:t>t.string    :current_login_ip</w:t>
-      </w:r>
-    </w:p>
-    <w:p>
-      <w:pPr>
-        <w:pStyle w:val="Codigo"/>
-      </w:pPr>
-      <w:r>
-        <w:tab/>
-      </w:r>
-      <w:r>
-        <w:tab/>
-      </w:r>
-      <w:r>
-        <w:tab/>
-        <w:t>t.string    :last_login_ip</w:t>
-      </w:r>
-    </w:p>
-    <w:p>
-      <w:pPr>
-        <w:pStyle w:val="Codigo"/>
-      </w:pPr>
-    </w:p>
-    <w:p>
-      <w:pPr>
-        <w:pStyle w:val="Codigo"/>
-      </w:pPr>
-      <w:r>
-        <w:tab/>
-      </w:r>
-      <w:r>
-        <w:tab/>
-      </w:r>
-      <w:r>
-        <w:tab/>
-        <w:t>t.timestamps</w:t>
-      </w:r>
-    </w:p>
-    <w:p>
-      <w:pPr>
-        <w:pStyle w:val="Codigo"/>
-      </w:pPr>
-      <w:r>
-        <w:tab/>
-      </w:r>
-      <w:r>
-        <w:tab/>
-        <w:t>end</w:t>
-      </w:r>
-    </w:p>
-    <w:p>
-      <w:pPr>
-        <w:pStyle w:val="Codigo"/>
-      </w:pPr>
-      <w:r>
-        <w:tab/>
-        <w:t>end</w:t>
-      </w:r>
-    </w:p>
-    <w:p>
-      <w:pPr>
-        <w:pStyle w:val="Codigo"/>
-      </w:pPr>
-      <w:r>
-        <w:t>end</w:t>
+        <w:t xml:space="preserve">y añadimos a la migración en </w:t>
+      </w:r>
+      <w:r>
+        <w:t xml:space="preserve">class CreateUsers </w:t>
       </w:r>
     </w:p>
     <w:p>
@@ -1239,7 +891,6 @@
     </w:p>
     <w:p>
       <w:r>
-        <w:lastRenderedPageBreak/>
         <w:t>Creamos en app/models/user_session.rb</w:t>
       </w:r>
     </w:p>
@@ -1264,7 +915,121 @@
         <w:t>Creamos controlador para las sesiones</w:t>
       </w:r>
     </w:p>
-    <w:p>
+    <w:p/>
+    <w:p>
+      <w:r>
+        <w:t>Creamos migración para asociar usuarios y trabajos</w:t>
+      </w:r>
+      <w:r>
+        <w:t xml:space="preserve"> y la ejecutamos</w:t>
+      </w:r>
+    </w:p>
+    <w:p>
+      <w:pPr>
+        <w:pStyle w:val="Codigo"/>
+      </w:pPr>
+      <w:r>
+        <w:t>rails generate migration add_user_id_to_jobs user_id:integer</w:t>
+      </w:r>
+    </w:p>
+    <w:p>
+      <w:pPr>
+        <w:pStyle w:val="Codigo"/>
+      </w:pPr>
+      <w:r>
+        <w:t>rake db:migrate</w:t>
+      </w:r>
+    </w:p>
+    <w:p>
+      <w:r>
+        <w:t xml:space="preserve">Ponemos cada </w:t>
+      </w:r>
+      <w:r>
+        <w:t>método</w:t>
+      </w:r>
+      <w:r>
+        <w:t xml:space="preserve"> en la correspondiente clase</w:t>
+      </w:r>
+    </w:p>
+    <w:p>
+      <w:pPr>
+        <w:pStyle w:val="Codigo"/>
+      </w:pPr>
+      <w:r>
+        <w:t>belongs_to</w:t>
+      </w:r>
+      <w:r>
+        <w:t xml:space="preserve"> :user</w:t>
+      </w:r>
+    </w:p>
+    <w:p>
+      <w:pPr>
+        <w:pStyle w:val="Codigo"/>
+      </w:pPr>
+      <w:r>
+        <w:t>has_many :jobs</w:t>
+      </w:r>
+    </w:p>
+    <w:p>
+      <w:r>
+        <w:t>Probamos</w:t>
+      </w:r>
+    </w:p>
+    <w:p>
+      <w:pPr>
+        <w:pStyle w:val="Codigo"/>
+      </w:pPr>
+      <w:r>
+        <w:t>rails c</w:t>
+      </w:r>
+    </w:p>
+    <w:p>
+      <w:pPr>
+        <w:pStyle w:val="Codigo"/>
+      </w:pPr>
+      <w:r>
+        <w:t>&gt; user = User.first</w:t>
+      </w:r>
+    </w:p>
+    <w:p>
+      <w:pPr>
+        <w:pStyle w:val="Codigo"/>
+      </w:pPr>
+      <w:r>
+        <w:t>&gt; job = Job.first</w:t>
+      </w:r>
+    </w:p>
+    <w:p>
+      <w:pPr>
+        <w:pStyle w:val="Codigo"/>
+      </w:pPr>
+      <w:r>
+        <w:t>&gt; job.user = user</w:t>
+      </w:r>
+    </w:p>
+    <w:p>
+      <w:pPr>
+        <w:pStyle w:val="Codigo"/>
+      </w:pPr>
+      <w:r>
+        <w:t>&gt; job.save</w:t>
+      </w:r>
+    </w:p>
+    <w:p>
+      <w:pPr>
+        <w:pStyle w:val="Codigo"/>
+      </w:pPr>
+      <w:r>
+        <w:t>&gt; job.user_id</w:t>
+      </w:r>
+    </w:p>
+    <w:p>
+      <w:pPr>
+        <w:pStyle w:val="Codigo2"/>
+      </w:pPr>
+      <w:r>
+        <w:t xml:space="preserve"> =&gt; 1 </w:t>
+      </w:r>
       <w:bookmarkStart w:id="0" w:name="_GoBack"/>
       <w:bookmarkEnd w:id="0"/>
     </w:p>
@@ -9698,7 +9463,7 @@
 </file>
 
 <file path=customXml/itemProps1.xml><?xml version="1.0" encoding="utf-8"?>
-<ds:datastoreItem xmlns:ds="http://schemas.openxmlformats.org/officeDocument/2006/customXml" ds:itemID="{0B03A63A-2C25-E648-B776-7AC7093BF3DD}">
+<ds:datastoreItem xmlns:ds="http://schemas.openxmlformats.org/officeDocument/2006/customXml" ds:itemID="{BEA84DB0-C94E-A540-942F-1FE13715FD21}">
   <ds:schemaRefs>
     <ds:schemaRef ds:uri="http://schemas.openxmlformats.org/officeDocument/2006/bibliography"/>
   </ds:schemaRefs>

</xml_diff>